<commit_message>
fix(Contract): fix export contract addendum
</commit_message>
<xml_diff>
--- a/src/storage/app/word-exporter/templates/contract_addendum.docx
+++ b/src/storage/app/word-exporter/templates/contract_addendum.docx
@@ -1182,7 +1182,25 @@
           <w:szCs w:val="20"/>
           <w:lang w:val="vi-VN"/>
         </w:rPr>
-        <w:t xml:space="preserve">5.2 Phụ lục Hợp đồng lao động được làm thành 02 (hai) bản có giá trị ngang nhau, mỗi bên giữ 01 (một) bản, có hiệu lực từ ngày 01 tháng 09 năm 2021. </w:t>
+        <w:t xml:space="preserve">5.2 Phụ lục Hợp đồng lao động được làm thành 02 (hai) bản có giá trị ngang nhau, mỗi bên giữ 01 (một) bản, có hiệu lực từ </w:t>
+      </w:r>
+      <w:r>
+        <w:rPr>
+          <w:rFonts w:eastAsia="Arial Unicode MS" w:cs="Arial Unicode MS" w:ascii="Arial Unicode MS" w:hAnsi="Arial Unicode MS"/>
+          <w:sz w:val="20"/>
+          <w:szCs w:val="20"/>
+          <w:lang w:val="vi-VN"/>
+        </w:rPr>
+        <w:t>${from}</w:t>
+      </w:r>
+      <w:r>
+        <w:rPr>
+          <w:rFonts w:eastAsia="Arial Unicode MS" w:cs="Arial Unicode MS" w:ascii="Arial Unicode MS" w:hAnsi="Arial Unicode MS"/>
+          <w:sz w:val="20"/>
+          <w:szCs w:val="20"/>
+          <w:lang w:val="vi-VN"/>
+        </w:rPr>
+        <w:t xml:space="preserve">. </w:t>
       </w:r>
     </w:p>
     <w:p>

</xml_diff>

<commit_message>
fix(Contract): fix template contract
</commit_message>
<xml_diff>
--- a/src/storage/app/word-exporter/templates/contract_addendum.docx
+++ b/src/storage/app/word-exporter/templates/contract_addendum.docx
@@ -229,10 +229,6 @@
     <w:p>
       <w:pPr>
         <w:pStyle w:val="LOnormal"/>
-        <w:numPr>
-          <w:ilvl w:val="0"/>
-          <w:numId w:val="1"/>
-        </w:numPr>
         <w:spacing w:lineRule="auto" w:line="360"/>
         <w:ind w:left="720" w:hanging="360"/>
         <w:rPr>
@@ -247,16 +243,14 @@
           <w:sz w:val="20"/>
           <w:szCs w:val="20"/>
         </w:rPr>
+        <w:t>-</w:t>
+        <w:tab/>
         <w:t>Căn cứ Bộ Luật Lao Động nước Cộng Hòa Xã Hội Chủ Nghĩa Việt Nam.</w:t>
       </w:r>
     </w:p>
     <w:p>
       <w:pPr>
         <w:pStyle w:val="LOnormal"/>
-        <w:numPr>
-          <w:ilvl w:val="0"/>
-          <w:numId w:val="1"/>
-        </w:numPr>
         <w:spacing w:lineRule="auto" w:line="360"/>
         <w:ind w:left="720" w:hanging="360"/>
         <w:jc w:val="both"/>
@@ -272,16 +266,14 @@
           <w:sz w:val="20"/>
           <w:szCs w:val="20"/>
         </w:rPr>
+        <w:t>-</w:t>
+        <w:tab/>
         <w:t>Căn cứ nhu cầu lao động của Công ty TNHH DV Chấn Thanh</w:t>
       </w:r>
     </w:p>
     <w:p>
       <w:pPr>
         <w:pStyle w:val="LOnormal"/>
-        <w:numPr>
-          <w:ilvl w:val="0"/>
-          <w:numId w:val="1"/>
-        </w:numPr>
         <w:spacing w:lineRule="auto" w:line="360"/>
         <w:ind w:left="720" w:hanging="360"/>
         <w:jc w:val="both"/>
@@ -297,6 +289,8 @@
           <w:sz w:val="20"/>
           <w:szCs w:val="20"/>
         </w:rPr>
+        <w:t>-</w:t>
+        <w:tab/>
         <w:t xml:space="preserve">Căn cứ hợp đồng lao động số </w:t>
       </w:r>
       <w:r>
@@ -329,14 +323,11 @@
     <w:p>
       <w:pPr>
         <w:pStyle w:val="LOnormal"/>
-        <w:tabs>
-          <w:tab w:val="clear" w:pos="720"/>
-          <w:tab w:val="left" w:pos="360" w:leader="none"/>
-        </w:tabs>
-        <w:spacing w:lineRule="auto" w:line="360" w:before="120" w:after="120"/>
-        <w:ind w:hanging="0"/>
-        <w:jc w:val="both"/>
-        <w:rPr>
+        <w:spacing w:lineRule="auto" w:line="360"/>
+        <w:ind w:left="360" w:hanging="0"/>
+        <w:jc w:val="both"/>
+        <w:rPr>
+          <w:rFonts w:ascii="Times New Roman" w:hAnsi="Times New Roman" w:eastAsia="Times New Roman" w:cs="Times New Roman"/>
           <w:sz w:val="20"/>
           <w:szCs w:val="20"/>
         </w:rPr>
@@ -352,7 +343,6 @@
           <w:highlight w:val="white"/>
           <w:vertAlign w:val="baseline"/>
         </w:rPr>
-        <w:tab/>
         <w:t>${base}</w:t>
       </w:r>
     </w:p>
@@ -1189,248 +1179,6 @@
     </w:sectPr>
   </w:body>
 </w:document>
-</file>
-
-<file path=word/numbering.xml><?xml version="1.0" encoding="utf-8"?>
-<w:numbering xmlns:w="http://schemas.openxmlformats.org/wordprocessingml/2006/main" xmlns:o="urn:schemas-microsoft-com:office:office" xmlns:r="http://schemas.openxmlformats.org/officeDocument/2006/relationships" xmlns:v="urn:schemas-microsoft-com:vml">
-  <w:abstractNum w:abstractNumId="1">
-    <w:lvl w:ilvl="0">
-      <w:numFmt w:val="bullet"/>
-      <w:lvlText w:val="-"/>
-      <w:lvlJc w:val="left"/>
-      <w:pPr>
-        <w:tabs>
-          <w:tab w:val="num" w:pos="0"/>
-        </w:tabs>
-        <w:ind w:left="720" w:hanging="360"/>
-      </w:pPr>
-      <w:rPr>
-        <w:rFonts w:ascii="Arimo" w:hAnsi="Arimo" w:cs="Arimo" w:hint="default"/>
-      </w:rPr>
-    </w:lvl>
-    <w:lvl w:ilvl="1">
-      <w:start w:val="1"/>
-      <w:numFmt w:val="decimal"/>
-      <w:lvlText w:val="%2."/>
-      <w:lvlJc w:val="left"/>
-      <w:pPr>
-        <w:tabs>
-          <w:tab w:val="num" w:pos="0"/>
-        </w:tabs>
-        <w:ind w:left="1080" w:hanging="360"/>
-      </w:pPr>
-    </w:lvl>
-    <w:lvl w:ilvl="2">
-      <w:start w:val="1"/>
-      <w:numFmt w:val="decimal"/>
-      <w:lvlText w:val="%3."/>
-      <w:lvlJc w:val="left"/>
-      <w:pPr>
-        <w:tabs>
-          <w:tab w:val="num" w:pos="0"/>
-        </w:tabs>
-        <w:ind w:left="1440" w:hanging="360"/>
-      </w:pPr>
-    </w:lvl>
-    <w:lvl w:ilvl="3">
-      <w:start w:val="1"/>
-      <w:numFmt w:val="decimal"/>
-      <w:lvlText w:val="%4."/>
-      <w:lvlJc w:val="left"/>
-      <w:pPr>
-        <w:tabs>
-          <w:tab w:val="num" w:pos="0"/>
-        </w:tabs>
-        <w:ind w:left="1800" w:hanging="360"/>
-      </w:pPr>
-    </w:lvl>
-    <w:lvl w:ilvl="4">
-      <w:start w:val="1"/>
-      <w:numFmt w:val="decimal"/>
-      <w:lvlText w:val="%5."/>
-      <w:lvlJc w:val="left"/>
-      <w:pPr>
-        <w:tabs>
-          <w:tab w:val="num" w:pos="0"/>
-        </w:tabs>
-        <w:ind w:left="2160" w:hanging="360"/>
-      </w:pPr>
-    </w:lvl>
-    <w:lvl w:ilvl="5">
-      <w:start w:val="1"/>
-      <w:numFmt w:val="decimal"/>
-      <w:lvlText w:val="%6."/>
-      <w:lvlJc w:val="left"/>
-      <w:pPr>
-        <w:tabs>
-          <w:tab w:val="num" w:pos="0"/>
-        </w:tabs>
-        <w:ind w:left="2520" w:hanging="360"/>
-      </w:pPr>
-    </w:lvl>
-    <w:lvl w:ilvl="6">
-      <w:start w:val="1"/>
-      <w:numFmt w:val="decimal"/>
-      <w:lvlText w:val="%7."/>
-      <w:lvlJc w:val="left"/>
-      <w:pPr>
-        <w:tabs>
-          <w:tab w:val="num" w:pos="0"/>
-        </w:tabs>
-        <w:ind w:left="2880" w:hanging="360"/>
-      </w:pPr>
-    </w:lvl>
-    <w:lvl w:ilvl="7">
-      <w:start w:val="1"/>
-      <w:numFmt w:val="decimal"/>
-      <w:lvlText w:val="%8."/>
-      <w:lvlJc w:val="left"/>
-      <w:pPr>
-        <w:tabs>
-          <w:tab w:val="num" w:pos="0"/>
-        </w:tabs>
-        <w:ind w:left="3240" w:hanging="360"/>
-      </w:pPr>
-    </w:lvl>
-    <w:lvl w:ilvl="8">
-      <w:start w:val="1"/>
-      <w:numFmt w:val="decimal"/>
-      <w:lvlText w:val="%9."/>
-      <w:lvlJc w:val="left"/>
-      <w:pPr>
-        <w:tabs>
-          <w:tab w:val="num" w:pos="0"/>
-        </w:tabs>
-        <w:ind w:left="3600" w:hanging="360"/>
-      </w:pPr>
-    </w:lvl>
-  </w:abstractNum>
-  <w:abstractNum w:abstractNumId="2">
-    <w:lvl w:ilvl="0">
-      <w:start w:val="1"/>
-      <w:numFmt w:val="none"/>
-      <w:suff w:val="nothing"/>
-      <w:lvlText w:val=""/>
-      <w:lvlJc w:val="left"/>
-      <w:pPr>
-        <w:tabs>
-          <w:tab w:val="num" w:pos="0"/>
-        </w:tabs>
-        <w:ind w:left="0" w:hanging="0"/>
-      </w:pPr>
-    </w:lvl>
-    <w:lvl w:ilvl="1">
-      <w:start w:val="1"/>
-      <w:numFmt w:val="none"/>
-      <w:suff w:val="nothing"/>
-      <w:lvlText w:val=""/>
-      <w:lvlJc w:val="left"/>
-      <w:pPr>
-        <w:tabs>
-          <w:tab w:val="num" w:pos="0"/>
-        </w:tabs>
-        <w:ind w:left="0" w:hanging="0"/>
-      </w:pPr>
-    </w:lvl>
-    <w:lvl w:ilvl="2">
-      <w:start w:val="1"/>
-      <w:numFmt w:val="none"/>
-      <w:suff w:val="nothing"/>
-      <w:lvlText w:val=""/>
-      <w:lvlJc w:val="left"/>
-      <w:pPr>
-        <w:tabs>
-          <w:tab w:val="num" w:pos="0"/>
-        </w:tabs>
-        <w:ind w:left="0" w:hanging="0"/>
-      </w:pPr>
-    </w:lvl>
-    <w:lvl w:ilvl="3">
-      <w:start w:val="1"/>
-      <w:numFmt w:val="none"/>
-      <w:suff w:val="nothing"/>
-      <w:lvlText w:val=""/>
-      <w:lvlJc w:val="left"/>
-      <w:pPr>
-        <w:tabs>
-          <w:tab w:val="num" w:pos="0"/>
-        </w:tabs>
-        <w:ind w:left="0" w:hanging="0"/>
-      </w:pPr>
-    </w:lvl>
-    <w:lvl w:ilvl="4">
-      <w:start w:val="1"/>
-      <w:numFmt w:val="none"/>
-      <w:suff w:val="nothing"/>
-      <w:lvlText w:val=""/>
-      <w:lvlJc w:val="left"/>
-      <w:pPr>
-        <w:tabs>
-          <w:tab w:val="num" w:pos="0"/>
-        </w:tabs>
-        <w:ind w:left="0" w:hanging="0"/>
-      </w:pPr>
-    </w:lvl>
-    <w:lvl w:ilvl="5">
-      <w:start w:val="1"/>
-      <w:numFmt w:val="none"/>
-      <w:suff w:val="nothing"/>
-      <w:lvlText w:val=""/>
-      <w:lvlJc w:val="left"/>
-      <w:pPr>
-        <w:tabs>
-          <w:tab w:val="num" w:pos="0"/>
-        </w:tabs>
-        <w:ind w:left="0" w:hanging="0"/>
-      </w:pPr>
-    </w:lvl>
-    <w:lvl w:ilvl="6">
-      <w:start w:val="1"/>
-      <w:numFmt w:val="none"/>
-      <w:suff w:val="nothing"/>
-      <w:lvlText w:val=""/>
-      <w:lvlJc w:val="left"/>
-      <w:pPr>
-        <w:tabs>
-          <w:tab w:val="num" w:pos="0"/>
-        </w:tabs>
-        <w:ind w:left="0" w:hanging="0"/>
-      </w:pPr>
-    </w:lvl>
-    <w:lvl w:ilvl="7">
-      <w:start w:val="1"/>
-      <w:numFmt w:val="none"/>
-      <w:suff w:val="nothing"/>
-      <w:lvlText w:val=""/>
-      <w:lvlJc w:val="left"/>
-      <w:pPr>
-        <w:tabs>
-          <w:tab w:val="num" w:pos="0"/>
-        </w:tabs>
-        <w:ind w:left="0" w:hanging="0"/>
-      </w:pPr>
-    </w:lvl>
-    <w:lvl w:ilvl="8">
-      <w:start w:val="1"/>
-      <w:numFmt w:val="none"/>
-      <w:suff w:val="nothing"/>
-      <w:lvlText w:val=""/>
-      <w:lvlJc w:val="left"/>
-      <w:pPr>
-        <w:tabs>
-          <w:tab w:val="num" w:pos="0"/>
-        </w:tabs>
-        <w:ind w:left="0" w:hanging="0"/>
-      </w:pPr>
-    </w:lvl>
-  </w:abstractNum>
-  <w:num w:numId="1">
-    <w:abstractNumId w:val="1"/>
-  </w:num>
-  <w:num w:numId="2">
-    <w:abstractNumId w:val="2"/>
-  </w:num>
-</w:numbering>
 </file>
 
 <file path=word/styles.xml><?xml version="1.0" encoding="utf-8"?>

</xml_diff>

<commit_message>
fix(Contract): fix format template contract
</commit_message>
<xml_diff>
--- a/src/storage/app/word-exporter/templates/contract_addendum.docx
+++ b/src/storage/app/word-exporter/templates/contract_addendum.docx
@@ -324,13 +324,9 @@
       <w:pPr>
         <w:pStyle w:val="LOnormal"/>
         <w:spacing w:lineRule="auto" w:line="360"/>
-        <w:ind w:left="360" w:hanging="0"/>
-        <w:jc w:val="both"/>
-        <w:rPr>
-          <w:rFonts w:ascii="Times New Roman" w:hAnsi="Times New Roman" w:eastAsia="Times New Roman" w:cs="Times New Roman"/>
-          <w:sz w:val="20"/>
-          <w:szCs w:val="20"/>
-        </w:rPr>
+        <w:ind w:left="720" w:hanging="360"/>
+        <w:jc w:val="left"/>
+        <w:rPr/>
       </w:pPr>
       <w:r>
         <w:rPr>

</xml_diff>